<commit_message>
minor code changes for pres
</commit_message>
<xml_diff>
--- a/Documentation/Needs Statement and FSD.docx
+++ b/Documentation/Needs Statement and FSD.docx
@@ -15,7 +15,7 @@
     </w:p>
     <w:p>
       <w:r>
-        <w:t>w</w:t>
+        <w:t>W</w:t>
       </w:r>
       <w:r>
         <w:t>ritten</w:t>
@@ -1140,8 +1140,18 @@
           <w:b w:val="0"/>
           <w:bCs w:val="0"/>
         </w:rPr>
-        <w:t>Advanced commands finished</w:t>
-      </w:r>
+        <w:t xml:space="preserve">Advanced commands </w:t>
+      </w:r>
+      <w:proofErr w:type="gramStart"/>
+      <w:r>
+        <w:rPr>
+          <w:rStyle w:val="Strong"/>
+          <w:b w:val="0"/>
+          <w:bCs w:val="0"/>
+        </w:rPr>
+        <w:t>finished</w:t>
+      </w:r>
+      <w:proofErr w:type="gramEnd"/>
       <w:r>
         <w:rPr>
           <w:rStyle w:val="Strong"/>

</xml_diff>

<commit_message>
kind of fixed file upload needs more testing
</commit_message>
<xml_diff>
--- a/Documentation/Needs Statement and FSD.docx
+++ b/Documentation/Needs Statement and FSD.docx
@@ -290,6 +290,58 @@
     </w:p>
     <w:p>
       <w:pPr>
+        <w:rPr>
+          <w:rStyle w:val="Strong"/>
+          <w:b w:val="0"/>
+          <w:bCs w:val="0"/>
+        </w:rPr>
+      </w:pPr>
+      <w:r>
+        <w:rPr>
+          <w:rStyle w:val="Strong"/>
+          <w:b w:val="0"/>
+          <w:bCs w:val="0"/>
+          <w:highlight w:val="green"/>
+        </w:rPr>
+        <w:t>Green</w:t>
+      </w:r>
+      <w:r>
+        <w:rPr>
+          <w:rStyle w:val="Strong"/>
+          <w:b w:val="0"/>
+          <w:bCs w:val="0"/>
+        </w:rPr>
+        <w:t xml:space="preserve"> = implementation completed</w:t>
+      </w:r>
+    </w:p>
+    <w:p>
+      <w:pPr>
+        <w:rPr>
+          <w:rStyle w:val="Strong"/>
+          <w:b w:val="0"/>
+          <w:bCs w:val="0"/>
+        </w:rPr>
+      </w:pPr>
+      <w:r>
+        <w:rPr>
+          <w:rStyle w:val="Strong"/>
+          <w:b w:val="0"/>
+          <w:bCs w:val="0"/>
+          <w:highlight w:val="yellow"/>
+        </w:rPr>
+        <w:t>Yellow</w:t>
+      </w:r>
+      <w:r>
+        <w:rPr>
+          <w:rStyle w:val="Strong"/>
+          <w:b w:val="0"/>
+          <w:bCs w:val="0"/>
+        </w:rPr>
+        <w:t xml:space="preserve"> = Partially completed</w:t>
+      </w:r>
+    </w:p>
+    <w:p>
+      <w:pPr>
         <w:pStyle w:val="ListParagraph"/>
         <w:numPr>
           <w:ilvl w:val="0"/>
@@ -329,13 +381,15 @@
           <w:rStyle w:val="Strong"/>
           <w:b w:val="0"/>
           <w:bCs w:val="0"/>
-        </w:rPr>
-      </w:pPr>
-      <w:r>
-        <w:rPr>
-          <w:rStyle w:val="Strong"/>
-          <w:b w:val="0"/>
-          <w:bCs w:val="0"/>
+          <w:highlight w:val="green"/>
+        </w:rPr>
+      </w:pPr>
+      <w:r>
+        <w:rPr>
+          <w:rStyle w:val="Strong"/>
+          <w:b w:val="0"/>
+          <w:bCs w:val="0"/>
+          <w:highlight w:val="green"/>
         </w:rPr>
         <w:t>Be able to be distributed and run easily</w:t>
       </w:r>
@@ -351,13 +405,15 @@
           <w:rStyle w:val="Strong"/>
           <w:b w:val="0"/>
           <w:bCs w:val="0"/>
-        </w:rPr>
-      </w:pPr>
-      <w:r>
-        <w:rPr>
-          <w:rStyle w:val="Strong"/>
-          <w:b w:val="0"/>
-          <w:bCs w:val="0"/>
+          <w:highlight w:val="green"/>
+        </w:rPr>
+      </w:pPr>
+      <w:r>
+        <w:rPr>
+          <w:rStyle w:val="Strong"/>
+          <w:b w:val="0"/>
+          <w:bCs w:val="0"/>
+          <w:highlight w:val="green"/>
         </w:rPr>
         <w:t>Hide its execution from the user</w:t>
       </w:r>
@@ -373,13 +429,15 @@
           <w:rStyle w:val="Strong"/>
           <w:b w:val="0"/>
           <w:bCs w:val="0"/>
-        </w:rPr>
-      </w:pPr>
-      <w:r>
-        <w:rPr>
-          <w:rStyle w:val="Strong"/>
-          <w:b w:val="0"/>
-          <w:bCs w:val="0"/>
+          <w:highlight w:val="green"/>
+        </w:rPr>
+      </w:pPr>
+      <w:r>
+        <w:rPr>
+          <w:rStyle w:val="Strong"/>
+          <w:b w:val="0"/>
+          <w:bCs w:val="0"/>
+          <w:highlight w:val="green"/>
         </w:rPr>
         <w:t>Provide access to system resources</w:t>
       </w:r>
@@ -395,13 +453,15 @@
           <w:rStyle w:val="Strong"/>
           <w:b w:val="0"/>
           <w:bCs w:val="0"/>
-        </w:rPr>
-      </w:pPr>
-      <w:r>
-        <w:rPr>
-          <w:rStyle w:val="Strong"/>
-          <w:b w:val="0"/>
-          <w:bCs w:val="0"/>
+          <w:highlight w:val="green"/>
+        </w:rPr>
+      </w:pPr>
+      <w:r>
+        <w:rPr>
+          <w:rStyle w:val="Strong"/>
+          <w:b w:val="0"/>
+          <w:bCs w:val="0"/>
+          <w:highlight w:val="green"/>
         </w:rPr>
         <w:t>Allow for file system manipulation</w:t>
       </w:r>
@@ -417,13 +477,15 @@
           <w:rStyle w:val="Strong"/>
           <w:b w:val="0"/>
           <w:bCs w:val="0"/>
-        </w:rPr>
-      </w:pPr>
-      <w:r>
-        <w:rPr>
-          <w:rStyle w:val="Strong"/>
-          <w:b w:val="0"/>
-          <w:bCs w:val="0"/>
+          <w:highlight w:val="green"/>
+        </w:rPr>
+      </w:pPr>
+      <w:r>
+        <w:rPr>
+          <w:rStyle w:val="Strong"/>
+          <w:b w:val="0"/>
+          <w:bCs w:val="0"/>
+          <w:highlight w:val="green"/>
         </w:rPr>
         <w:t>Allow for transversal of file system</w:t>
       </w:r>
@@ -439,13 +501,15 @@
           <w:rStyle w:val="Strong"/>
           <w:b w:val="0"/>
           <w:bCs w:val="0"/>
-        </w:rPr>
-      </w:pPr>
-      <w:r>
-        <w:rPr>
-          <w:rStyle w:val="Strong"/>
-          <w:b w:val="0"/>
-          <w:bCs w:val="0"/>
+          <w:highlight w:val="yellow"/>
+        </w:rPr>
+      </w:pPr>
+      <w:r>
+        <w:rPr>
+          <w:rStyle w:val="Strong"/>
+          <w:b w:val="0"/>
+          <w:bCs w:val="0"/>
+          <w:highlight w:val="yellow"/>
         </w:rPr>
         <w:t>Include a keylogger function</w:t>
       </w:r>
@@ -461,13 +525,15 @@
           <w:rStyle w:val="Strong"/>
           <w:b w:val="0"/>
           <w:bCs w:val="0"/>
-        </w:rPr>
-      </w:pPr>
-      <w:r>
-        <w:rPr>
-          <w:rStyle w:val="Strong"/>
-          <w:b w:val="0"/>
-          <w:bCs w:val="0"/>
+          <w:highlight w:val="green"/>
+        </w:rPr>
+      </w:pPr>
+      <w:r>
+        <w:rPr>
+          <w:rStyle w:val="Strong"/>
+          <w:b w:val="0"/>
+          <w:bCs w:val="0"/>
+          <w:highlight w:val="green"/>
         </w:rPr>
         <w:t>Allow files and directories to be compressed and sent to the controller</w:t>
       </w:r>
@@ -483,13 +549,15 @@
           <w:rStyle w:val="Strong"/>
           <w:b w:val="0"/>
           <w:bCs w:val="0"/>
-        </w:rPr>
-      </w:pPr>
-      <w:r>
-        <w:rPr>
-          <w:rStyle w:val="Strong"/>
-          <w:b w:val="0"/>
-          <w:bCs w:val="0"/>
+          <w:highlight w:val="yellow"/>
+        </w:rPr>
+      </w:pPr>
+      <w:r>
+        <w:rPr>
+          <w:rStyle w:val="Strong"/>
+          <w:b w:val="0"/>
+          <w:bCs w:val="0"/>
+          <w:highlight w:val="yellow"/>
         </w:rPr>
         <w:t>Allow a screenshot to be taken and uploaded to the controller</w:t>
       </w:r>
@@ -535,13 +603,15 @@
           <w:rStyle w:val="Strong"/>
           <w:b w:val="0"/>
           <w:bCs w:val="0"/>
-        </w:rPr>
-      </w:pPr>
-      <w:r>
-        <w:rPr>
-          <w:rStyle w:val="Strong"/>
-          <w:b w:val="0"/>
-          <w:bCs w:val="0"/>
+          <w:highlight w:val="green"/>
+        </w:rPr>
+      </w:pPr>
+      <w:r>
+        <w:rPr>
+          <w:rStyle w:val="Strong"/>
+          <w:b w:val="0"/>
+          <w:bCs w:val="0"/>
+          <w:highlight w:val="green"/>
         </w:rPr>
         <w:t>Identify itself uniquely to the controller</w:t>
       </w:r>
@@ -639,13 +709,15 @@
           <w:rStyle w:val="Strong"/>
           <w:b w:val="0"/>
           <w:bCs w:val="0"/>
-        </w:rPr>
-      </w:pPr>
-      <w:r>
-        <w:rPr>
-          <w:rStyle w:val="Strong"/>
-          <w:b w:val="0"/>
-          <w:bCs w:val="0"/>
+          <w:highlight w:val="green"/>
+        </w:rPr>
+      </w:pPr>
+      <w:r>
+        <w:rPr>
+          <w:rStyle w:val="Strong"/>
+          <w:b w:val="0"/>
+          <w:bCs w:val="0"/>
+          <w:highlight w:val="green"/>
         </w:rPr>
         <w:t>Accept connections from backdoor</w:t>
       </w:r>
@@ -654,6 +726,7 @@
           <w:rStyle w:val="Strong"/>
           <w:b w:val="0"/>
           <w:bCs w:val="0"/>
+          <w:highlight w:val="green"/>
         </w:rPr>
         <w:t>s on victim systems</w:t>
       </w:r>
@@ -669,13 +742,15 @@
           <w:rStyle w:val="Strong"/>
           <w:b w:val="0"/>
           <w:bCs w:val="0"/>
-        </w:rPr>
-      </w:pPr>
-      <w:r>
-        <w:rPr>
-          <w:rStyle w:val="Strong"/>
-          <w:b w:val="0"/>
-          <w:bCs w:val="0"/>
+          <w:highlight w:val="green"/>
+        </w:rPr>
+      </w:pPr>
+      <w:r>
+        <w:rPr>
+          <w:rStyle w:val="Strong"/>
+          <w:b w:val="0"/>
+          <w:bCs w:val="0"/>
+          <w:highlight w:val="green"/>
         </w:rPr>
         <w:t xml:space="preserve">Provide a way to select which system </w:t>
       </w:r>
@@ -684,6 +759,7 @@
           <w:rStyle w:val="Strong"/>
           <w:b w:val="0"/>
           <w:bCs w:val="0"/>
+          <w:highlight w:val="green"/>
         </w:rPr>
         <w:t>to control</w:t>
       </w:r>
@@ -699,13 +775,15 @@
           <w:rStyle w:val="Strong"/>
           <w:b w:val="0"/>
           <w:bCs w:val="0"/>
-        </w:rPr>
-      </w:pPr>
-      <w:r>
-        <w:rPr>
-          <w:rStyle w:val="Strong"/>
-          <w:b w:val="0"/>
-          <w:bCs w:val="0"/>
+          <w:highlight w:val="green"/>
+        </w:rPr>
+      </w:pPr>
+      <w:r>
+        <w:rPr>
+          <w:rStyle w:val="Strong"/>
+          <w:b w:val="0"/>
+          <w:bCs w:val="0"/>
+          <w:highlight w:val="green"/>
         </w:rPr>
         <w:t xml:space="preserve">(Time permitting) </w:t>
       </w:r>
@@ -714,6 +792,7 @@
           <w:rStyle w:val="Strong"/>
           <w:b w:val="0"/>
           <w:bCs w:val="0"/>
+          <w:highlight w:val="green"/>
         </w:rPr>
         <w:t>allow for mass botnet control</w:t>
       </w:r>
@@ -729,13 +808,15 @@
           <w:rStyle w:val="Strong"/>
           <w:b w:val="0"/>
           <w:bCs w:val="0"/>
-        </w:rPr>
-      </w:pPr>
-      <w:r>
-        <w:rPr>
-          <w:rStyle w:val="Strong"/>
-          <w:b w:val="0"/>
-          <w:bCs w:val="0"/>
+          <w:highlight w:val="green"/>
+        </w:rPr>
+      </w:pPr>
+      <w:r>
+        <w:rPr>
+          <w:rStyle w:val="Strong"/>
+          <w:b w:val="0"/>
+          <w:bCs w:val="0"/>
+          <w:highlight w:val="green"/>
         </w:rPr>
         <w:t>Show a shell for inputting commands</w:t>
       </w:r>
@@ -751,13 +832,15 @@
           <w:rStyle w:val="Strong"/>
           <w:b w:val="0"/>
           <w:bCs w:val="0"/>
-        </w:rPr>
-      </w:pPr>
-      <w:r>
-        <w:rPr>
-          <w:rStyle w:val="Strong"/>
-          <w:b w:val="0"/>
-          <w:bCs w:val="0"/>
+          <w:highlight w:val="green"/>
+        </w:rPr>
+      </w:pPr>
+      <w:r>
+        <w:rPr>
+          <w:rStyle w:val="Strong"/>
+          <w:b w:val="0"/>
+          <w:bCs w:val="0"/>
+          <w:highlight w:val="green"/>
         </w:rPr>
         <w:t xml:space="preserve">Send </w:t>
       </w:r>
@@ -766,6 +849,7 @@
           <w:rStyle w:val="Strong"/>
           <w:b w:val="0"/>
           <w:bCs w:val="0"/>
+          <w:highlight w:val="green"/>
         </w:rPr>
         <w:t>commands to selected victim system</w:t>
       </w:r>
@@ -781,13 +865,15 @@
           <w:rStyle w:val="Strong"/>
           <w:b w:val="0"/>
           <w:bCs w:val="0"/>
-        </w:rPr>
-      </w:pPr>
-      <w:r>
-        <w:rPr>
-          <w:rStyle w:val="Strong"/>
-          <w:b w:val="0"/>
-          <w:bCs w:val="0"/>
+          <w:highlight w:val="yellow"/>
+        </w:rPr>
+      </w:pPr>
+      <w:r>
+        <w:rPr>
+          <w:rStyle w:val="Strong"/>
+          <w:b w:val="0"/>
+          <w:bCs w:val="0"/>
+          <w:highlight w:val="yellow"/>
         </w:rPr>
         <w:t>Receive file</w:t>
       </w:r>
@@ -796,6 +882,7 @@
           <w:rStyle w:val="Strong"/>
           <w:b w:val="0"/>
           <w:bCs w:val="0"/>
+          <w:highlight w:val="yellow"/>
         </w:rPr>
         <w:t>/video uploaded from victim systems</w:t>
       </w:r>
@@ -811,13 +898,15 @@
           <w:rStyle w:val="Strong"/>
           <w:b w:val="0"/>
           <w:bCs w:val="0"/>
-        </w:rPr>
-      </w:pPr>
-      <w:r>
-        <w:rPr>
-          <w:rStyle w:val="Strong"/>
-          <w:b w:val="0"/>
-          <w:bCs w:val="0"/>
+          <w:highlight w:val="green"/>
+        </w:rPr>
+      </w:pPr>
+      <w:r>
+        <w:rPr>
+          <w:rStyle w:val="Strong"/>
+          <w:b w:val="0"/>
+          <w:bCs w:val="0"/>
+          <w:highlight w:val="green"/>
         </w:rPr>
         <w:t xml:space="preserve">Allow </w:t>
       </w:r>
@@ -826,6 +915,7 @@
           <w:rStyle w:val="Strong"/>
           <w:b w:val="0"/>
           <w:bCs w:val="0"/>
+          <w:highlight w:val="green"/>
         </w:rPr>
         <w:t>user to shut down backdoors remotely</w:t>
       </w:r>
@@ -841,13 +931,15 @@
           <w:rStyle w:val="Strong"/>
           <w:b w:val="0"/>
           <w:bCs w:val="0"/>
-        </w:rPr>
-      </w:pPr>
-      <w:r>
-        <w:rPr>
-          <w:rStyle w:val="Strong"/>
-          <w:b w:val="0"/>
-          <w:bCs w:val="0"/>
+          <w:highlight w:val="green"/>
+        </w:rPr>
+      </w:pPr>
+      <w:r>
+        <w:rPr>
+          <w:rStyle w:val="Strong"/>
+          <w:b w:val="0"/>
+          <w:bCs w:val="0"/>
+          <w:highlight w:val="green"/>
         </w:rPr>
         <w:t xml:space="preserve">Provide a command to kill the entire network of connected </w:t>
       </w:r>
@@ -856,6 +948,7 @@
           <w:rStyle w:val="Strong"/>
           <w:b w:val="0"/>
           <w:bCs w:val="0"/>
+          <w:highlight w:val="green"/>
         </w:rPr>
         <w:t>systems</w:t>
       </w:r>
@@ -871,13 +964,15 @@
           <w:rStyle w:val="Strong"/>
           <w:b w:val="0"/>
           <w:bCs w:val="0"/>
-        </w:rPr>
-      </w:pPr>
-      <w:r>
-        <w:rPr>
-          <w:rStyle w:val="Strong"/>
-          <w:b w:val="0"/>
-          <w:bCs w:val="0"/>
+          <w:highlight w:val="green"/>
+        </w:rPr>
+      </w:pPr>
+      <w:r>
+        <w:rPr>
+          <w:rStyle w:val="Strong"/>
+          <w:b w:val="0"/>
+          <w:bCs w:val="0"/>
+          <w:highlight w:val="green"/>
         </w:rPr>
         <w:t>Need to be hosted on a system with a static IP</w:t>
       </w:r>
@@ -886,6 +981,7 @@
           <w:rStyle w:val="Strong"/>
           <w:b w:val="0"/>
           <w:bCs w:val="0"/>
+          <w:highlight w:val="green"/>
         </w:rPr>
         <w:t xml:space="preserve"> and port forwarded</w:t>
       </w:r>
@@ -894,6 +990,7 @@
           <w:rStyle w:val="Strong"/>
           <w:b w:val="0"/>
           <w:bCs w:val="0"/>
+          <w:highlight w:val="green"/>
         </w:rPr>
         <w:t xml:space="preserve"> for WAN access</w:t>
       </w:r>
@@ -917,6 +1014,7 @@
           <w:b w:val="0"/>
           <w:bCs w:val="0"/>
         </w:rPr>
+        <w:lastRenderedPageBreak/>
         <w:t>Documentation will be written</w:t>
       </w:r>
     </w:p>
@@ -931,13 +1029,15 @@
           <w:rStyle w:val="Strong"/>
           <w:b w:val="0"/>
           <w:bCs w:val="0"/>
-        </w:rPr>
-      </w:pPr>
-      <w:r>
-        <w:rPr>
-          <w:rStyle w:val="Strong"/>
-          <w:b w:val="0"/>
-          <w:bCs w:val="0"/>
+          <w:highlight w:val="green"/>
+        </w:rPr>
+      </w:pPr>
+      <w:r>
+        <w:rPr>
+          <w:rStyle w:val="Strong"/>
+          <w:b w:val="0"/>
+          <w:bCs w:val="0"/>
+          <w:highlight w:val="green"/>
         </w:rPr>
         <w:t>For installation of both controller and backdoor</w:t>
       </w:r>
@@ -953,13 +1053,15 @@
           <w:rStyle w:val="Strong"/>
           <w:b w:val="0"/>
           <w:bCs w:val="0"/>
-        </w:rPr>
-      </w:pPr>
-      <w:r>
-        <w:rPr>
-          <w:rStyle w:val="Strong"/>
-          <w:b w:val="0"/>
-          <w:bCs w:val="0"/>
+          <w:highlight w:val="green"/>
+        </w:rPr>
+      </w:pPr>
+      <w:r>
+        <w:rPr>
+          <w:rStyle w:val="Strong"/>
+          <w:b w:val="0"/>
+          <w:bCs w:val="0"/>
+          <w:highlight w:val="green"/>
         </w:rPr>
         <w:t>Command list</w:t>
       </w:r>
@@ -975,15 +1077,16 @@
           <w:rStyle w:val="Strong"/>
           <w:b w:val="0"/>
           <w:bCs w:val="0"/>
-        </w:rPr>
-      </w:pPr>
-      <w:r>
-        <w:rPr>
-          <w:rStyle w:val="Strong"/>
-          <w:b w:val="0"/>
-          <w:bCs w:val="0"/>
-        </w:rPr>
-        <w:lastRenderedPageBreak/>
+          <w:highlight w:val="green"/>
+        </w:rPr>
+      </w:pPr>
+      <w:r>
+        <w:rPr>
+          <w:rStyle w:val="Strong"/>
+          <w:b w:val="0"/>
+          <w:bCs w:val="0"/>
+          <w:highlight w:val="green"/>
+        </w:rPr>
         <w:t>General documentation of included</w:t>
       </w:r>
       <w:r>
@@ -991,6 +1094,7 @@
           <w:rStyle w:val="Strong"/>
           <w:b w:val="0"/>
           <w:bCs w:val="0"/>
+          <w:highlight w:val="green"/>
         </w:rPr>
         <w:t xml:space="preserve"> code</w:t>
       </w:r>
@@ -1142,16 +1246,14 @@
         </w:rPr>
         <w:t xml:space="preserve">Advanced commands </w:t>
       </w:r>
-      <w:proofErr w:type="gramStart"/>
-      <w:r>
-        <w:rPr>
-          <w:rStyle w:val="Strong"/>
-          <w:b w:val="0"/>
-          <w:bCs w:val="0"/>
-        </w:rPr>
-        <w:t>finished</w:t>
-      </w:r>
-      <w:proofErr w:type="gramEnd"/>
+      <w:r>
+        <w:rPr>
+          <w:rStyle w:val="Strong"/>
+          <w:b w:val="0"/>
+          <w:bCs w:val="0"/>
+        </w:rPr>
+        <w:t>finished,</w:t>
+      </w:r>
       <w:r>
         <w:rPr>
           <w:rStyle w:val="Strong"/>

</xml_diff>

<commit_message>
Update Needs Statement and FSD.docx
</commit_message>
<xml_diff>
--- a/Documentation/Needs Statement and FSD.docx
+++ b/Documentation/Needs Statement and FSD.docx
@@ -549,15 +549,15 @@
           <w:rStyle w:val="Strong"/>
           <w:b w:val="0"/>
           <w:bCs w:val="0"/>
-          <w:highlight w:val="yellow"/>
-        </w:rPr>
-      </w:pPr>
-      <w:r>
-        <w:rPr>
-          <w:rStyle w:val="Strong"/>
-          <w:b w:val="0"/>
-          <w:bCs w:val="0"/>
-          <w:highlight w:val="yellow"/>
+          <w:highlight w:val="green"/>
+        </w:rPr>
+      </w:pPr>
+      <w:r>
+        <w:rPr>
+          <w:rStyle w:val="Strong"/>
+          <w:b w:val="0"/>
+          <w:bCs w:val="0"/>
+          <w:highlight w:val="green"/>
         </w:rPr>
         <w:t>Allow a screenshot to be taken and uploaded to the controller</w:t>
       </w:r>
@@ -573,15 +573,15 @@
           <w:rStyle w:val="Strong"/>
           <w:b w:val="0"/>
           <w:bCs w:val="0"/>
-          <w:highlight w:val="yellow"/>
-        </w:rPr>
-      </w:pPr>
-      <w:r>
-        <w:rPr>
-          <w:rStyle w:val="Strong"/>
-          <w:b w:val="0"/>
-          <w:bCs w:val="0"/>
-          <w:highlight w:val="yellow"/>
+          <w:highlight w:val="green"/>
+        </w:rPr>
+      </w:pPr>
+      <w:r>
+        <w:rPr>
+          <w:rStyle w:val="Strong"/>
+          <w:b w:val="0"/>
+          <w:bCs w:val="0"/>
+          <w:highlight w:val="green"/>
         </w:rPr>
         <w:t xml:space="preserve">Allow </w:t>
       </w:r>
@@ -590,7 +590,7 @@
           <w:rStyle w:val="Strong"/>
           <w:b w:val="0"/>
           <w:bCs w:val="0"/>
-          <w:highlight w:val="yellow"/>
+          <w:highlight w:val="green"/>
         </w:rPr>
         <w:t>for peripheral control if possible</w:t>
       </w:r>
@@ -671,6 +671,36 @@
       <w:pPr>
         <w:pStyle w:val="ListParagraph"/>
         <w:numPr>
+          <w:ilvl w:val="0"/>
+          <w:numId w:val="3"/>
+        </w:numPr>
+        <w:rPr>
+          <w:rStyle w:val="Strong"/>
+          <w:b w:val="0"/>
+          <w:bCs w:val="0"/>
+        </w:rPr>
+      </w:pPr>
+      <w:r>
+        <w:rPr>
+          <w:rStyle w:val="Strong"/>
+          <w:b w:val="0"/>
+          <w:bCs w:val="0"/>
+        </w:rPr>
+        <w:t>The</w:t>
+      </w:r>
+      <w:r>
+        <w:rPr>
+          <w:rStyle w:val="Strong"/>
+          <w:b w:val="0"/>
+          <w:bCs w:val="0"/>
+        </w:rPr>
+        <w:t xml:space="preserve"> controller will</w:t>
+      </w:r>
+    </w:p>
+    <w:p>
+      <w:pPr>
+        <w:pStyle w:val="ListParagraph"/>
+        <w:numPr>
           <w:ilvl w:val="1"/>
           <w:numId w:val="3"/>
         </w:numPr>
@@ -678,15 +708,290 @@
           <w:rStyle w:val="Strong"/>
           <w:b w:val="0"/>
           <w:bCs w:val="0"/>
-        </w:rPr>
-      </w:pPr>
-      <w:r>
-        <w:rPr>
-          <w:rStyle w:val="Strong"/>
-          <w:b w:val="0"/>
-          <w:bCs w:val="0"/>
-        </w:rPr>
-        <w:t>Allow controller to manually input keystrokes</w:t>
+          <w:highlight w:val="green"/>
+        </w:rPr>
+      </w:pPr>
+      <w:r>
+        <w:rPr>
+          <w:rStyle w:val="Strong"/>
+          <w:b w:val="0"/>
+          <w:bCs w:val="0"/>
+          <w:highlight w:val="green"/>
+        </w:rPr>
+        <w:t>Accept connections from backdoor</w:t>
+      </w:r>
+      <w:r>
+        <w:rPr>
+          <w:rStyle w:val="Strong"/>
+          <w:b w:val="0"/>
+          <w:bCs w:val="0"/>
+          <w:highlight w:val="green"/>
+        </w:rPr>
+        <w:t>s on victim systems</w:t>
+      </w:r>
+    </w:p>
+    <w:p>
+      <w:pPr>
+        <w:pStyle w:val="ListParagraph"/>
+        <w:numPr>
+          <w:ilvl w:val="1"/>
+          <w:numId w:val="3"/>
+        </w:numPr>
+        <w:rPr>
+          <w:rStyle w:val="Strong"/>
+          <w:b w:val="0"/>
+          <w:bCs w:val="0"/>
+          <w:highlight w:val="green"/>
+        </w:rPr>
+      </w:pPr>
+      <w:r>
+        <w:rPr>
+          <w:rStyle w:val="Strong"/>
+          <w:b w:val="0"/>
+          <w:bCs w:val="0"/>
+          <w:highlight w:val="green"/>
+        </w:rPr>
+        <w:t xml:space="preserve">Provide a way to select which system </w:t>
+      </w:r>
+      <w:r>
+        <w:rPr>
+          <w:rStyle w:val="Strong"/>
+          <w:b w:val="0"/>
+          <w:bCs w:val="0"/>
+          <w:highlight w:val="green"/>
+        </w:rPr>
+        <w:t>to control</w:t>
+      </w:r>
+    </w:p>
+    <w:p>
+      <w:pPr>
+        <w:pStyle w:val="ListParagraph"/>
+        <w:numPr>
+          <w:ilvl w:val="2"/>
+          <w:numId w:val="3"/>
+        </w:numPr>
+        <w:rPr>
+          <w:rStyle w:val="Strong"/>
+          <w:b w:val="0"/>
+          <w:bCs w:val="0"/>
+          <w:highlight w:val="green"/>
+        </w:rPr>
+      </w:pPr>
+      <w:r>
+        <w:rPr>
+          <w:rStyle w:val="Strong"/>
+          <w:b w:val="0"/>
+          <w:bCs w:val="0"/>
+          <w:highlight w:val="green"/>
+        </w:rPr>
+        <w:t xml:space="preserve">(Time permitting) </w:t>
+      </w:r>
+      <w:r>
+        <w:rPr>
+          <w:rStyle w:val="Strong"/>
+          <w:b w:val="0"/>
+          <w:bCs w:val="0"/>
+          <w:highlight w:val="green"/>
+        </w:rPr>
+        <w:t>allow for mass botnet control</w:t>
+      </w:r>
+    </w:p>
+    <w:p>
+      <w:pPr>
+        <w:pStyle w:val="ListParagraph"/>
+        <w:numPr>
+          <w:ilvl w:val="1"/>
+          <w:numId w:val="3"/>
+        </w:numPr>
+        <w:rPr>
+          <w:rStyle w:val="Strong"/>
+          <w:b w:val="0"/>
+          <w:bCs w:val="0"/>
+          <w:highlight w:val="green"/>
+        </w:rPr>
+      </w:pPr>
+      <w:r>
+        <w:rPr>
+          <w:rStyle w:val="Strong"/>
+          <w:b w:val="0"/>
+          <w:bCs w:val="0"/>
+          <w:highlight w:val="green"/>
+        </w:rPr>
+        <w:t>Show a shell for inputting commands</w:t>
+      </w:r>
+    </w:p>
+    <w:p>
+      <w:pPr>
+        <w:pStyle w:val="ListParagraph"/>
+        <w:numPr>
+          <w:ilvl w:val="1"/>
+          <w:numId w:val="3"/>
+        </w:numPr>
+        <w:rPr>
+          <w:rStyle w:val="Strong"/>
+          <w:b w:val="0"/>
+          <w:bCs w:val="0"/>
+          <w:highlight w:val="green"/>
+        </w:rPr>
+      </w:pPr>
+      <w:r>
+        <w:rPr>
+          <w:rStyle w:val="Strong"/>
+          <w:b w:val="0"/>
+          <w:bCs w:val="0"/>
+          <w:highlight w:val="green"/>
+        </w:rPr>
+        <w:t xml:space="preserve">Send </w:t>
+      </w:r>
+      <w:r>
+        <w:rPr>
+          <w:rStyle w:val="Strong"/>
+          <w:b w:val="0"/>
+          <w:bCs w:val="0"/>
+          <w:highlight w:val="green"/>
+        </w:rPr>
+        <w:t>commands to selected victim system</w:t>
+      </w:r>
+    </w:p>
+    <w:p>
+      <w:pPr>
+        <w:pStyle w:val="ListParagraph"/>
+        <w:numPr>
+          <w:ilvl w:val="1"/>
+          <w:numId w:val="3"/>
+        </w:numPr>
+        <w:rPr>
+          <w:rStyle w:val="Strong"/>
+          <w:b w:val="0"/>
+          <w:bCs w:val="0"/>
+          <w:highlight w:val="green"/>
+        </w:rPr>
+      </w:pPr>
+      <w:r>
+        <w:rPr>
+          <w:rStyle w:val="Strong"/>
+          <w:b w:val="0"/>
+          <w:bCs w:val="0"/>
+          <w:highlight w:val="green"/>
+        </w:rPr>
+        <w:t>Receive file</w:t>
+      </w:r>
+      <w:r>
+        <w:rPr>
+          <w:rStyle w:val="Strong"/>
+          <w:b w:val="0"/>
+          <w:bCs w:val="0"/>
+          <w:highlight w:val="green"/>
+        </w:rPr>
+        <w:t>/video uploaded from victim systems</w:t>
+      </w:r>
+    </w:p>
+    <w:p>
+      <w:pPr>
+        <w:pStyle w:val="ListParagraph"/>
+        <w:numPr>
+          <w:ilvl w:val="1"/>
+          <w:numId w:val="3"/>
+        </w:numPr>
+        <w:rPr>
+          <w:rStyle w:val="Strong"/>
+          <w:b w:val="0"/>
+          <w:bCs w:val="0"/>
+          <w:highlight w:val="green"/>
+        </w:rPr>
+      </w:pPr>
+      <w:r>
+        <w:rPr>
+          <w:rStyle w:val="Strong"/>
+          <w:b w:val="0"/>
+          <w:bCs w:val="0"/>
+          <w:highlight w:val="green"/>
+        </w:rPr>
+        <w:t xml:space="preserve">Allow </w:t>
+      </w:r>
+      <w:r>
+        <w:rPr>
+          <w:rStyle w:val="Strong"/>
+          <w:b w:val="0"/>
+          <w:bCs w:val="0"/>
+          <w:highlight w:val="green"/>
+        </w:rPr>
+        <w:t>user to shut down backdoors remotely</w:t>
+      </w:r>
+    </w:p>
+    <w:p>
+      <w:pPr>
+        <w:pStyle w:val="ListParagraph"/>
+        <w:numPr>
+          <w:ilvl w:val="1"/>
+          <w:numId w:val="3"/>
+        </w:numPr>
+        <w:rPr>
+          <w:rStyle w:val="Strong"/>
+          <w:b w:val="0"/>
+          <w:bCs w:val="0"/>
+          <w:highlight w:val="green"/>
+        </w:rPr>
+      </w:pPr>
+      <w:r>
+        <w:rPr>
+          <w:rStyle w:val="Strong"/>
+          <w:b w:val="0"/>
+          <w:bCs w:val="0"/>
+          <w:highlight w:val="green"/>
+        </w:rPr>
+        <w:t xml:space="preserve">Provide a command to kill the entire network of connected </w:t>
+      </w:r>
+      <w:r>
+        <w:rPr>
+          <w:rStyle w:val="Strong"/>
+          <w:b w:val="0"/>
+          <w:bCs w:val="0"/>
+          <w:highlight w:val="green"/>
+        </w:rPr>
+        <w:t>systems</w:t>
+      </w:r>
+    </w:p>
+    <w:p>
+      <w:pPr>
+        <w:pStyle w:val="ListParagraph"/>
+        <w:numPr>
+          <w:ilvl w:val="1"/>
+          <w:numId w:val="3"/>
+        </w:numPr>
+        <w:rPr>
+          <w:rStyle w:val="Strong"/>
+          <w:b w:val="0"/>
+          <w:bCs w:val="0"/>
+          <w:highlight w:val="green"/>
+        </w:rPr>
+      </w:pPr>
+      <w:r>
+        <w:rPr>
+          <w:rStyle w:val="Strong"/>
+          <w:b w:val="0"/>
+          <w:bCs w:val="0"/>
+          <w:highlight w:val="green"/>
+        </w:rPr>
+        <w:t>Need to be hosted on a system with a static IP</w:t>
+      </w:r>
+      <w:r>
+        <w:rPr>
+          <w:rStyle w:val="Strong"/>
+          <w:b w:val="0"/>
+          <w:bCs w:val="0"/>
+          <w:highlight w:val="green"/>
+        </w:rPr>
+        <w:t xml:space="preserve"> and port forwarded</w:t>
+      </w:r>
+      <w:r>
+        <w:rPr>
+          <w:rStyle w:val="Strong"/>
+          <w:b w:val="0"/>
+          <w:bCs w:val="0"/>
+          <w:highlight w:val="green"/>
+        </w:rPr>
+        <w:t xml:space="preserve"> for WAN access</w:t>
       </w:r>
     </w:p>
     <w:p>
@@ -708,334 +1013,7 @@
           <w:b w:val="0"/>
           <w:bCs w:val="0"/>
         </w:rPr>
-        <w:t>The</w:t>
-      </w:r>
-      <w:r>
-        <w:rPr>
-          <w:rStyle w:val="Strong"/>
-          <w:b w:val="0"/>
-          <w:bCs w:val="0"/>
-        </w:rPr>
-        <w:t xml:space="preserve"> controller will</w:t>
-      </w:r>
-    </w:p>
-    <w:p>
-      <w:pPr>
-        <w:pStyle w:val="ListParagraph"/>
-        <w:numPr>
-          <w:ilvl w:val="1"/>
-          <w:numId w:val="3"/>
-        </w:numPr>
-        <w:rPr>
-          <w:rStyle w:val="Strong"/>
-          <w:b w:val="0"/>
-          <w:bCs w:val="0"/>
-          <w:highlight w:val="green"/>
-        </w:rPr>
-      </w:pPr>
-      <w:r>
-        <w:rPr>
-          <w:rStyle w:val="Strong"/>
-          <w:b w:val="0"/>
-          <w:bCs w:val="0"/>
-          <w:highlight w:val="green"/>
-        </w:rPr>
-        <w:t>Accept connections from backdoor</w:t>
-      </w:r>
-      <w:r>
-        <w:rPr>
-          <w:rStyle w:val="Strong"/>
-          <w:b w:val="0"/>
-          <w:bCs w:val="0"/>
-          <w:highlight w:val="green"/>
-        </w:rPr>
-        <w:t>s on victim systems</w:t>
-      </w:r>
-    </w:p>
-    <w:p>
-      <w:pPr>
-        <w:pStyle w:val="ListParagraph"/>
-        <w:numPr>
-          <w:ilvl w:val="1"/>
-          <w:numId w:val="3"/>
-        </w:numPr>
-        <w:rPr>
-          <w:rStyle w:val="Strong"/>
-          <w:b w:val="0"/>
-          <w:bCs w:val="0"/>
-          <w:highlight w:val="green"/>
-        </w:rPr>
-      </w:pPr>
-      <w:r>
-        <w:rPr>
-          <w:rStyle w:val="Strong"/>
-          <w:b w:val="0"/>
-          <w:bCs w:val="0"/>
-          <w:highlight w:val="green"/>
-        </w:rPr>
-        <w:t xml:space="preserve">Provide a way to select which system </w:t>
-      </w:r>
-      <w:r>
-        <w:rPr>
-          <w:rStyle w:val="Strong"/>
-          <w:b w:val="0"/>
-          <w:bCs w:val="0"/>
-          <w:highlight w:val="green"/>
-        </w:rPr>
-        <w:t>to control</w:t>
-      </w:r>
-    </w:p>
-    <w:p>
-      <w:pPr>
-        <w:pStyle w:val="ListParagraph"/>
-        <w:numPr>
-          <w:ilvl w:val="2"/>
-          <w:numId w:val="3"/>
-        </w:numPr>
-        <w:rPr>
-          <w:rStyle w:val="Strong"/>
-          <w:b w:val="0"/>
-          <w:bCs w:val="0"/>
-          <w:highlight w:val="green"/>
-        </w:rPr>
-      </w:pPr>
-      <w:r>
-        <w:rPr>
-          <w:rStyle w:val="Strong"/>
-          <w:b w:val="0"/>
-          <w:bCs w:val="0"/>
-          <w:highlight w:val="green"/>
-        </w:rPr>
-        <w:t xml:space="preserve">(Time permitting) </w:t>
-      </w:r>
-      <w:r>
-        <w:rPr>
-          <w:rStyle w:val="Strong"/>
-          <w:b w:val="0"/>
-          <w:bCs w:val="0"/>
-          <w:highlight w:val="green"/>
-        </w:rPr>
-        <w:t>allow for mass botnet control</w:t>
-      </w:r>
-    </w:p>
-    <w:p>
-      <w:pPr>
-        <w:pStyle w:val="ListParagraph"/>
-        <w:numPr>
-          <w:ilvl w:val="1"/>
-          <w:numId w:val="3"/>
-        </w:numPr>
-        <w:rPr>
-          <w:rStyle w:val="Strong"/>
-          <w:b w:val="0"/>
-          <w:bCs w:val="0"/>
-          <w:highlight w:val="green"/>
-        </w:rPr>
-      </w:pPr>
-      <w:r>
-        <w:rPr>
-          <w:rStyle w:val="Strong"/>
-          <w:b w:val="0"/>
-          <w:bCs w:val="0"/>
-          <w:highlight w:val="green"/>
-        </w:rPr>
-        <w:t>Show a shell for inputting commands</w:t>
-      </w:r>
-    </w:p>
-    <w:p>
-      <w:pPr>
-        <w:pStyle w:val="ListParagraph"/>
-        <w:numPr>
-          <w:ilvl w:val="1"/>
-          <w:numId w:val="3"/>
-        </w:numPr>
-        <w:rPr>
-          <w:rStyle w:val="Strong"/>
-          <w:b w:val="0"/>
-          <w:bCs w:val="0"/>
-          <w:highlight w:val="green"/>
-        </w:rPr>
-      </w:pPr>
-      <w:r>
-        <w:rPr>
-          <w:rStyle w:val="Strong"/>
-          <w:b w:val="0"/>
-          <w:bCs w:val="0"/>
-          <w:highlight w:val="green"/>
-        </w:rPr>
-        <w:t xml:space="preserve">Send </w:t>
-      </w:r>
-      <w:r>
-        <w:rPr>
-          <w:rStyle w:val="Strong"/>
-          <w:b w:val="0"/>
-          <w:bCs w:val="0"/>
-          <w:highlight w:val="green"/>
-        </w:rPr>
-        <w:t>commands to selected victim system</w:t>
-      </w:r>
-    </w:p>
-    <w:p>
-      <w:pPr>
-        <w:pStyle w:val="ListParagraph"/>
-        <w:numPr>
-          <w:ilvl w:val="1"/>
-          <w:numId w:val="3"/>
-        </w:numPr>
-        <w:rPr>
-          <w:rStyle w:val="Strong"/>
-          <w:b w:val="0"/>
-          <w:bCs w:val="0"/>
-          <w:highlight w:val="green"/>
-        </w:rPr>
-      </w:pPr>
-      <w:r>
-        <w:rPr>
-          <w:rStyle w:val="Strong"/>
-          <w:b w:val="0"/>
-          <w:bCs w:val="0"/>
-          <w:highlight w:val="green"/>
-        </w:rPr>
-        <w:t>Receive file</w:t>
-      </w:r>
-      <w:r>
-        <w:rPr>
-          <w:rStyle w:val="Strong"/>
-          <w:b w:val="0"/>
-          <w:bCs w:val="0"/>
-          <w:highlight w:val="green"/>
-        </w:rPr>
-        <w:t>/video uploaded from victim systems</w:t>
-      </w:r>
-    </w:p>
-    <w:p>
-      <w:pPr>
-        <w:pStyle w:val="ListParagraph"/>
-        <w:numPr>
-          <w:ilvl w:val="1"/>
-          <w:numId w:val="3"/>
-        </w:numPr>
-        <w:rPr>
-          <w:rStyle w:val="Strong"/>
-          <w:b w:val="0"/>
-          <w:bCs w:val="0"/>
-          <w:highlight w:val="green"/>
-        </w:rPr>
-      </w:pPr>
-      <w:r>
-        <w:rPr>
-          <w:rStyle w:val="Strong"/>
-          <w:b w:val="0"/>
-          <w:bCs w:val="0"/>
-          <w:highlight w:val="green"/>
-        </w:rPr>
-        <w:t xml:space="preserve">Allow </w:t>
-      </w:r>
-      <w:r>
-        <w:rPr>
-          <w:rStyle w:val="Strong"/>
-          <w:b w:val="0"/>
-          <w:bCs w:val="0"/>
-          <w:highlight w:val="green"/>
-        </w:rPr>
-        <w:t>user to shut down backdoors remotely</w:t>
-      </w:r>
-    </w:p>
-    <w:p>
-      <w:pPr>
-        <w:pStyle w:val="ListParagraph"/>
-        <w:numPr>
-          <w:ilvl w:val="1"/>
-          <w:numId w:val="3"/>
-        </w:numPr>
-        <w:rPr>
-          <w:rStyle w:val="Strong"/>
-          <w:b w:val="0"/>
-          <w:bCs w:val="0"/>
-          <w:highlight w:val="green"/>
-        </w:rPr>
-      </w:pPr>
-      <w:r>
-        <w:rPr>
-          <w:rStyle w:val="Strong"/>
-          <w:b w:val="0"/>
-          <w:bCs w:val="0"/>
-          <w:highlight w:val="green"/>
-        </w:rPr>
-        <w:t xml:space="preserve">Provide a command to kill the entire network of connected </w:t>
-      </w:r>
-      <w:r>
-        <w:rPr>
-          <w:rStyle w:val="Strong"/>
-          <w:b w:val="0"/>
-          <w:bCs w:val="0"/>
-          <w:highlight w:val="green"/>
-        </w:rPr>
-        <w:t>systems</w:t>
-      </w:r>
-    </w:p>
-    <w:p>
-      <w:pPr>
-        <w:pStyle w:val="ListParagraph"/>
-        <w:numPr>
-          <w:ilvl w:val="1"/>
-          <w:numId w:val="3"/>
-        </w:numPr>
-        <w:rPr>
-          <w:rStyle w:val="Strong"/>
-          <w:b w:val="0"/>
-          <w:bCs w:val="0"/>
-          <w:highlight w:val="green"/>
-        </w:rPr>
-      </w:pPr>
-      <w:r>
-        <w:rPr>
-          <w:rStyle w:val="Strong"/>
-          <w:b w:val="0"/>
-          <w:bCs w:val="0"/>
-          <w:highlight w:val="green"/>
-        </w:rPr>
         <w:lastRenderedPageBreak/>
-        <w:t>Need to be hosted on a system with a static IP</w:t>
-      </w:r>
-      <w:r>
-        <w:rPr>
-          <w:rStyle w:val="Strong"/>
-          <w:b w:val="0"/>
-          <w:bCs w:val="0"/>
-          <w:highlight w:val="green"/>
-        </w:rPr>
-        <w:t xml:space="preserve"> and port forwarded</w:t>
-      </w:r>
-      <w:r>
-        <w:rPr>
-          <w:rStyle w:val="Strong"/>
-          <w:b w:val="0"/>
-          <w:bCs w:val="0"/>
-          <w:highlight w:val="green"/>
-        </w:rPr>
-        <w:t xml:space="preserve"> for WAN access</w:t>
-      </w:r>
-    </w:p>
-    <w:p>
-      <w:pPr>
-        <w:pStyle w:val="ListParagraph"/>
-        <w:numPr>
-          <w:ilvl w:val="0"/>
-          <w:numId w:val="3"/>
-        </w:numPr>
-        <w:rPr>
-          <w:rStyle w:val="Strong"/>
-          <w:b w:val="0"/>
-          <w:bCs w:val="0"/>
-        </w:rPr>
-      </w:pPr>
-      <w:r>
-        <w:rPr>
-          <w:rStyle w:val="Strong"/>
-          <w:b w:val="0"/>
-          <w:bCs w:val="0"/>
-        </w:rPr>
         <w:t>Documentation will be written</w:t>
       </w:r>
     </w:p>

</xml_diff>

<commit_message>
Project refactoring and End networks work
</commit_message>
<xml_diff>
--- a/Documentation/Needs Statement and FSD.docx
+++ b/Documentation/Needs Statement and FSD.docx
@@ -1100,6 +1100,35 @@
     </w:p>
     <w:p>
       <w:pPr>
+        <w:pStyle w:val="ListParagraph"/>
+        <w:ind w:left="360"/>
+        <w:rPr>
+          <w:rStyle w:val="Strong"/>
+          <w:b w:val="0"/>
+          <w:bCs w:val="0"/>
+          <w:highlight w:val="green"/>
+        </w:rPr>
+      </w:pPr>
+    </w:p>
+    <w:p>
+      <w:pPr>
+        <w:pStyle w:val="ListParagraph"/>
+        <w:ind w:left="360"/>
+        <w:rPr>
+          <w:rStyle w:val="Strong"/>
+          <w:highlight w:val="green"/>
+        </w:rPr>
+      </w:pPr>
+      <w:r>
+        <w:rPr>
+          <w:rStyle w:val="Strong"/>
+          <w:highlight w:val="green"/>
+        </w:rPr>
+        <w:t>All Commands documented in code along with functionality</w:t>
+      </w:r>
+    </w:p>
+    <w:p>
+      <w:pPr>
         <w:rPr>
           <w:rStyle w:val="Strong"/>
         </w:rPr>
@@ -1260,6 +1289,178 @@
           <w:bCs w:val="0"/>
         </w:rPr>
         <w:t xml:space="preserve"> and scripts packaged for distribution</w:t>
+      </w:r>
+    </w:p>
+    <w:p>
+      <w:pPr>
+        <w:rPr>
+          <w:rStyle w:val="Strong"/>
+          <w:b w:val="0"/>
+          <w:bCs w:val="0"/>
+        </w:rPr>
+      </w:pPr>
+    </w:p>
+    <w:p>
+      <w:pPr>
+        <w:rPr>
+          <w:rStyle w:val="Strong"/>
+          <w:b w:val="0"/>
+          <w:bCs w:val="0"/>
+        </w:rPr>
+      </w:pPr>
+      <w:r>
+        <w:rPr>
+          <w:rStyle w:val="Strong"/>
+          <w:b w:val="0"/>
+          <w:bCs w:val="0"/>
+        </w:rPr>
+        <w:t>I checked the file transfer functions and realized that I totally messed up the paths</w:t>
+      </w:r>
+      <w:r>
+        <w:rPr>
+          <w:rStyle w:val="Strong"/>
+          <w:b w:val="0"/>
+          <w:bCs w:val="0"/>
+        </w:rPr>
+        <w:t>! I spent so much time writing it I blanked on the path order</w:t>
+      </w:r>
+      <w:r>
+        <w:rPr>
+          <w:rStyle w:val="Strong"/>
+          <w:b w:val="0"/>
+          <w:bCs w:val="0"/>
+        </w:rPr>
+        <w:t>!</w:t>
+      </w:r>
+      <w:r>
+        <w:rPr>
+          <w:rStyle w:val="Strong"/>
+          <w:b w:val="0"/>
+          <w:bCs w:val="0"/>
+        </w:rPr>
+        <w:t xml:space="preserve"> </w:t>
+      </w:r>
+      <w:r>
+        <w:rPr>
+          <w:rStyle w:val="Strong"/>
+          <w:b w:val="0"/>
+          <w:bCs w:val="0"/>
+        </w:rPr>
+        <w:t>I</w:t>
+      </w:r>
+      <w:r>
+        <w:rPr>
+          <w:rStyle w:val="Strong"/>
+          <w:b w:val="0"/>
+          <w:bCs w:val="0"/>
+        </w:rPr>
+        <w:t xml:space="preserve">t should be “Local path on server” then “path on victim” </w:t>
+      </w:r>
+      <w:r>
+        <w:rPr>
+          <w:rStyle w:val="Strong"/>
+          <w:b w:val="0"/>
+          <w:bCs w:val="0"/>
+        </w:rPr>
+        <w:t xml:space="preserve">for both commands if you would like to retest it </w:t>
+      </w:r>
+      <w:r>
+        <w:rPr>
+          <w:rStyle w:val="Strong"/>
+          <mc:AlternateContent>
+            <mc:Choice Requires="w16se"/>
+            <mc:Fallback>
+              <w:rFonts w:ascii="Segoe UI Emoji" w:eastAsia="Segoe UI Emoji" w:hAnsi="Segoe UI Emoji" w:cs="Segoe UI Emoji"/>
+            </mc:Fallback>
+          </mc:AlternateContent>
+          <w:b w:val="0"/>
+          <w:bCs w:val="0"/>
+        </w:rPr>
+        <mc:AlternateContent>
+          <mc:Choice Requires="w16se">
+            <w16se:symEx w16se:font="Segoe UI Emoji" w16se:char="1F60A"/>
+          </mc:Choice>
+          <mc:Fallback>
+            <w:t>😊</w:t>
+          </mc:Fallback>
+        </mc:AlternateContent>
+      </w:r>
+      <w:r>
+        <w:rPr>
+          <w:rStyle w:val="Strong"/>
+          <w:b w:val="0"/>
+          <w:bCs w:val="0"/>
+        </w:rPr>
+        <w:t xml:space="preserve"> Thank you for </w:t>
+      </w:r>
+      <w:r>
+        <w:rPr>
+          <w:rStyle w:val="Strong"/>
+          <w:b w:val="0"/>
+          <w:bCs w:val="0"/>
+        </w:rPr>
+        <w:t>guiding us through the semester!</w:t>
+      </w:r>
+    </w:p>
+    <w:p>
+      <w:pPr>
+        <w:rPr>
+          <w:rStyle w:val="Strong"/>
+          <w:b w:val="0"/>
+          <w:bCs w:val="0"/>
+        </w:rPr>
+      </w:pPr>
+    </w:p>
+    <w:p>
+      <w:pPr>
+        <w:rPr>
+          <w:rStyle w:val="Strong"/>
+          <w:b w:val="0"/>
+          <w:bCs w:val="0"/>
+        </w:rPr>
+      </w:pPr>
+      <w:r>
+        <w:rPr>
+          <w:rStyle w:val="Strong"/>
+          <w:b w:val="0"/>
+          <w:bCs w:val="0"/>
+        </w:rPr>
+        <w:t xml:space="preserve">Your </w:t>
+      </w:r>
+      <w:proofErr w:type="gramStart"/>
+      <w:r>
+        <w:rPr>
+          <w:rStyle w:val="Strong"/>
+          <w:b w:val="0"/>
+          <w:bCs w:val="0"/>
+        </w:rPr>
+        <w:t>Student</w:t>
+      </w:r>
+      <w:proofErr w:type="gramEnd"/>
+      <w:r>
+        <w:rPr>
+          <w:rStyle w:val="Strong"/>
+          <w:b w:val="0"/>
+          <w:bCs w:val="0"/>
+        </w:rPr>
+        <w:t>,</w:t>
+      </w:r>
+    </w:p>
+    <w:p>
+      <w:pPr>
+        <w:rPr>
+          <w:rStyle w:val="Strong"/>
+          <w:b w:val="0"/>
+          <w:bCs w:val="0"/>
+        </w:rPr>
+      </w:pPr>
+      <w:r>
+        <w:rPr>
+          <w:rStyle w:val="Strong"/>
+          <w:b w:val="0"/>
+          <w:bCs w:val="0"/>
+        </w:rPr>
+        <w:t>Stone Preheim</w:t>
       </w:r>
     </w:p>
     <w:sectPr>

</xml_diff>